<commit_message>
iOS Update to 3.6.1
iOS Update to 3.6.1,并新增分包集成功能
</commit_message>
<xml_diff>
--- a/分享内容参数表.docx
+++ b/分享内容参数表.docx
@@ -34,7 +34,7 @@
             <w:pPr>
               <w:jc w:val="center"/>
               <w:rPr>
-                <w:rFonts w:ascii="Heiti SC Light" w:eastAsia="Heiti SC Light" w:hint="eastAsia"/>
+                <w:rFonts w:ascii="Heiti SC Light" w:eastAsia="Heiti SC Light"/>
                 <w:sz w:val="16"/>
                 <w:szCs w:val="16"/>
               </w:rPr>
@@ -535,7 +535,7 @@
             <w:pPr>
               <w:jc w:val="center"/>
               <w:rPr>
-                <w:rFonts w:ascii="Heiti SC Light" w:eastAsia="Heiti SC Light" w:hint="eastAsia"/>
+                <w:rFonts w:ascii="Heiti SC Light" w:eastAsia="Heiti SC Light"/>
                 <w:sz w:val="16"/>
                 <w:szCs w:val="16"/>
               </w:rPr>
@@ -558,7 +558,7 @@
             <w:pPr>
               <w:jc w:val="center"/>
               <w:rPr>
-                <w:rFonts w:ascii="Heiti SC Light" w:eastAsia="Heiti SC Light" w:hint="eastAsia"/>
+                <w:rFonts w:ascii="Heiti SC Light" w:eastAsia="Heiti SC Light"/>
                 <w:sz w:val="16"/>
                 <w:szCs w:val="16"/>
               </w:rPr>
@@ -582,7 +582,7 @@
             <w:pPr>
               <w:jc w:val="center"/>
               <w:rPr>
-                <w:rFonts w:ascii="Heiti SC Light" w:eastAsia="Heiti SC Light" w:hint="eastAsia"/>
+                <w:rFonts w:ascii="Heiti SC Light" w:eastAsia="Heiti SC Light"/>
                 <w:sz w:val="16"/>
                 <w:szCs w:val="16"/>
               </w:rPr>
@@ -711,7 +711,7 @@
             <w:pPr>
               <w:jc w:val="center"/>
               <w:rPr>
-                <w:rFonts w:ascii="Heiti SC Light" w:eastAsia="Heiti SC Light" w:hint="eastAsia"/>
+                <w:rFonts w:ascii="Heiti SC Light" w:eastAsia="Heiti SC Light"/>
                 <w:sz w:val="16"/>
                 <w:szCs w:val="16"/>
               </w:rPr>
@@ -734,7 +734,7 @@
             <w:pPr>
               <w:jc w:val="center"/>
               <w:rPr>
-                <w:rFonts w:ascii="Heiti SC Light" w:eastAsia="Heiti SC Light" w:hint="eastAsia"/>
+                <w:rFonts w:ascii="Heiti SC Light" w:eastAsia="Heiti SC Light"/>
                 <w:sz w:val="16"/>
                 <w:szCs w:val="16"/>
               </w:rPr>
@@ -758,7 +758,7 @@
             <w:pPr>
               <w:jc w:val="center"/>
               <w:rPr>
-                <w:rFonts w:ascii="Heiti SC Light" w:eastAsia="Heiti SC Light" w:hint="eastAsia"/>
+                <w:rFonts w:ascii="Heiti SC Light" w:eastAsia="Heiti SC Light"/>
                 <w:sz w:val="16"/>
                 <w:szCs w:val="16"/>
               </w:rPr>
@@ -911,7 +911,7 @@
             <w:pPr>
               <w:jc w:val="center"/>
               <w:rPr>
-                <w:rFonts w:ascii="Heiti SC Light" w:eastAsia="Heiti SC Light" w:hint="eastAsia"/>
+                <w:rFonts w:ascii="Heiti SC Light" w:eastAsia="Heiti SC Light"/>
                 <w:sz w:val="16"/>
                 <w:szCs w:val="16"/>
               </w:rPr>
@@ -936,7 +936,7 @@
             <w:pPr>
               <w:jc w:val="center"/>
               <w:rPr>
-                <w:rFonts w:ascii="Heiti SC Light" w:eastAsia="Heiti SC Light" w:hint="eastAsia"/>
+                <w:rFonts w:ascii="Heiti SC Light" w:eastAsia="Heiti SC Light"/>
                 <w:sz w:val="16"/>
                 <w:szCs w:val="16"/>
               </w:rPr>
@@ -961,7 +961,7 @@
             <w:pPr>
               <w:jc w:val="center"/>
               <w:rPr>
-                <w:rFonts w:ascii="Heiti SC Light" w:eastAsia="Heiti SC Light" w:hint="eastAsia"/>
+                <w:rFonts w:ascii="Heiti SC Light" w:eastAsia="Heiti SC Light"/>
                 <w:sz w:val="16"/>
                 <w:szCs w:val="16"/>
               </w:rPr>
@@ -1575,7 +1575,7 @@
             <w:pPr>
               <w:jc w:val="center"/>
               <w:rPr>
-                <w:rFonts w:ascii="Heiti SC Light" w:eastAsia="Heiti SC Light" w:hint="eastAsia"/>
+                <w:rFonts w:ascii="Heiti SC Light" w:eastAsia="Heiti SC Light"/>
                 <w:sz w:val="16"/>
                 <w:szCs w:val="16"/>
               </w:rPr>
@@ -1599,7 +1599,7 @@
             <w:pPr>
               <w:jc w:val="center"/>
               <w:rPr>
-                <w:rFonts w:ascii="Heiti SC Light" w:eastAsia="Heiti SC Light" w:hint="eastAsia"/>
+                <w:rFonts w:ascii="Heiti SC Light" w:eastAsia="Heiti SC Light"/>
                 <w:sz w:val="16"/>
                 <w:szCs w:val="16"/>
               </w:rPr>
@@ -1624,7 +1624,7 @@
             <w:pPr>
               <w:jc w:val="center"/>
               <w:rPr>
-                <w:rFonts w:ascii="Heiti SC Light" w:eastAsia="Heiti SC Light" w:hint="eastAsia"/>
+                <w:rFonts w:ascii="Heiti SC Light" w:eastAsia="Heiti SC Light"/>
                 <w:sz w:val="16"/>
                 <w:szCs w:val="16"/>
               </w:rPr>
@@ -1869,7 +1869,7 @@
             <w:pPr>
               <w:jc w:val="center"/>
               <w:rPr>
-                <w:rFonts w:ascii="Heiti SC Light" w:eastAsia="Heiti SC Light" w:hint="eastAsia"/>
+                <w:rFonts w:ascii="Heiti SC Light" w:eastAsia="Heiti SC Light"/>
                 <w:sz w:val="16"/>
                 <w:szCs w:val="16"/>
               </w:rPr>
@@ -1892,7 +1892,7 @@
             <w:pPr>
               <w:jc w:val="center"/>
               <w:rPr>
-                <w:rFonts w:ascii="Heiti SC Light" w:eastAsia="Heiti SC Light" w:hint="eastAsia"/>
+                <w:rFonts w:ascii="Heiti SC Light" w:eastAsia="Heiti SC Light"/>
                 <w:sz w:val="16"/>
                 <w:szCs w:val="16"/>
               </w:rPr>
@@ -1916,7 +1916,7 @@
             <w:pPr>
               <w:jc w:val="center"/>
               <w:rPr>
-                <w:rFonts w:ascii="Heiti SC Light" w:eastAsia="Heiti SC Light" w:hint="eastAsia"/>
+                <w:rFonts w:ascii="Heiti SC Light" w:eastAsia="Heiti SC Light"/>
                 <w:sz w:val="16"/>
                 <w:szCs w:val="16"/>
               </w:rPr>
@@ -2014,7 +2014,7 @@
             <w:pPr>
               <w:jc w:val="center"/>
               <w:rPr>
-                <w:rFonts w:ascii="Heiti SC Light" w:eastAsia="Heiti SC Light" w:hint="eastAsia"/>
+                <w:rFonts w:ascii="Heiti SC Light" w:eastAsia="Heiti SC Light"/>
                 <w:sz w:val="16"/>
                 <w:szCs w:val="16"/>
               </w:rPr>
@@ -2037,7 +2037,7 @@
             <w:pPr>
               <w:jc w:val="center"/>
               <w:rPr>
-                <w:rFonts w:ascii="Heiti SC Light" w:eastAsia="Heiti SC Light" w:hint="eastAsia"/>
+                <w:rFonts w:ascii="Heiti SC Light" w:eastAsia="Heiti SC Light"/>
                 <w:sz w:val="16"/>
                 <w:szCs w:val="16"/>
               </w:rPr>
@@ -2061,7 +2061,7 @@
             <w:pPr>
               <w:jc w:val="center"/>
               <w:rPr>
-                <w:rFonts w:ascii="Heiti SC Light" w:eastAsia="Heiti SC Light" w:hint="eastAsia"/>
+                <w:rFonts w:ascii="Heiti SC Light" w:eastAsia="Heiti SC Light"/>
                 <w:sz w:val="16"/>
                 <w:szCs w:val="16"/>
               </w:rPr>
@@ -2162,7 +2162,7 @@
             <w:pPr>
               <w:jc w:val="center"/>
               <w:rPr>
-                <w:rFonts w:ascii="Heiti SC Light" w:eastAsia="Heiti SC Light" w:hint="eastAsia"/>
+                <w:rFonts w:ascii="Heiti SC Light" w:eastAsia="Heiti SC Light"/>
                 <w:sz w:val="16"/>
                 <w:szCs w:val="16"/>
               </w:rPr>
@@ -2833,7 +2833,7 @@
             <w:pPr>
               <w:jc w:val="center"/>
               <w:rPr>
-                <w:rFonts w:ascii="Heiti SC Light" w:eastAsia="Heiti SC Light" w:hint="eastAsia"/>
+                <w:rFonts w:ascii="Heiti SC Light" w:eastAsia="Heiti SC Light"/>
                 <w:sz w:val="16"/>
                 <w:szCs w:val="16"/>
               </w:rPr>
@@ -2858,7 +2858,7 @@
             <w:pPr>
               <w:jc w:val="center"/>
               <w:rPr>
-                <w:rFonts w:ascii="Heiti SC Light" w:eastAsia="Heiti SC Light" w:hint="eastAsia"/>
+                <w:rFonts w:ascii="Heiti SC Light" w:eastAsia="Heiti SC Light"/>
                 <w:sz w:val="16"/>
                 <w:szCs w:val="16"/>
               </w:rPr>
@@ -3151,7 +3151,7 @@
             <w:pPr>
               <w:jc w:val="center"/>
               <w:rPr>
-                <w:rFonts w:ascii="Heiti SC Light" w:eastAsia="Heiti SC Light" w:hint="eastAsia"/>
+                <w:rFonts w:ascii="Heiti SC Light" w:eastAsia="Heiti SC Light"/>
                 <w:sz w:val="16"/>
                 <w:szCs w:val="16"/>
               </w:rPr>
@@ -3176,7 +3176,7 @@
             <w:pPr>
               <w:jc w:val="center"/>
               <w:rPr>
-                <w:rFonts w:ascii="Heiti SC Light" w:eastAsia="Heiti SC Light" w:hint="eastAsia"/>
+                <w:rFonts w:ascii="Heiti SC Light" w:eastAsia="Heiti SC Light"/>
                 <w:sz w:val="16"/>
                 <w:szCs w:val="16"/>
               </w:rPr>
@@ -3479,7 +3479,7 @@
             <w:pPr>
               <w:jc w:val="center"/>
               <w:rPr>
-                <w:rFonts w:ascii="Heiti SC Light" w:eastAsia="Heiti SC Light" w:hint="eastAsia"/>
+                <w:rFonts w:ascii="Heiti SC Light" w:eastAsia="Heiti SC Light"/>
                 <w:sz w:val="16"/>
                 <w:szCs w:val="16"/>
               </w:rPr>
@@ -3502,7 +3502,7 @@
             <w:pPr>
               <w:jc w:val="center"/>
               <w:rPr>
-                <w:rFonts w:ascii="Heiti SC Light" w:eastAsia="Heiti SC Light" w:hint="eastAsia"/>
+                <w:rFonts w:ascii="Heiti SC Light" w:eastAsia="Heiti SC Light"/>
                 <w:sz w:val="16"/>
                 <w:szCs w:val="16"/>
               </w:rPr>
@@ -3526,7 +3526,7 @@
             <w:pPr>
               <w:jc w:val="center"/>
               <w:rPr>
-                <w:rFonts w:ascii="Heiti SC Light" w:eastAsia="Heiti SC Light" w:hint="eastAsia"/>
+                <w:rFonts w:ascii="Heiti SC Light" w:eastAsia="Heiti SC Light"/>
                 <w:sz w:val="16"/>
                 <w:szCs w:val="16"/>
               </w:rPr>
@@ -3549,7 +3549,7 @@
             <w:pPr>
               <w:jc w:val="center"/>
               <w:rPr>
-                <w:rFonts w:ascii="Heiti SC Light" w:eastAsia="Heiti SC Light" w:hint="eastAsia"/>
+                <w:rFonts w:ascii="Heiti SC Light" w:eastAsia="Heiti SC Light"/>
                 <w:sz w:val="16"/>
                 <w:szCs w:val="16"/>
               </w:rPr>
@@ -3572,7 +3572,7 @@
             <w:pPr>
               <w:jc w:val="center"/>
               <w:rPr>
-                <w:rFonts w:ascii="Heiti SC Light" w:eastAsia="Heiti SC Light" w:hint="eastAsia"/>
+                <w:rFonts w:ascii="Heiti SC Light" w:eastAsia="Heiti SC Light"/>
                 <w:sz w:val="16"/>
                 <w:szCs w:val="16"/>
               </w:rPr>
@@ -3700,7 +3700,7 @@
             <w:pPr>
               <w:jc w:val="center"/>
               <w:rPr>
-                <w:rFonts w:ascii="Heiti SC Light" w:eastAsia="Heiti SC Light" w:hint="eastAsia"/>
+                <w:rFonts w:ascii="Heiti SC Light" w:eastAsia="Heiti SC Light"/>
                 <w:sz w:val="16"/>
                 <w:szCs w:val="16"/>
               </w:rPr>
@@ -3725,7 +3725,7 @@
             <w:pPr>
               <w:jc w:val="center"/>
               <w:rPr>
-                <w:rFonts w:ascii="Heiti SC Light" w:eastAsia="Heiti SC Light" w:hint="eastAsia"/>
+                <w:rFonts w:ascii="Heiti SC Light" w:eastAsia="Heiti SC Light"/>
                 <w:sz w:val="16"/>
                 <w:szCs w:val="16"/>
               </w:rPr>
@@ -3750,7 +3750,7 @@
             <w:pPr>
               <w:jc w:val="center"/>
               <w:rPr>
-                <w:rFonts w:ascii="Heiti SC Light" w:eastAsia="Heiti SC Light" w:hint="eastAsia"/>
+                <w:rFonts w:ascii="Heiti SC Light" w:eastAsia="Heiti SC Light"/>
                 <w:sz w:val="16"/>
                 <w:szCs w:val="16"/>
               </w:rPr>
@@ -4117,7 +4117,7 @@
             <w:pPr>
               <w:jc w:val="center"/>
               <w:rPr>
-                <w:rFonts w:ascii="Heiti SC Light" w:eastAsia="Heiti SC Light" w:hint="eastAsia"/>
+                <w:rFonts w:ascii="Heiti SC Light" w:eastAsia="Heiti SC Light"/>
                 <w:sz w:val="16"/>
                 <w:szCs w:val="16"/>
               </w:rPr>
@@ -4141,7 +4141,7 @@
             <w:pPr>
               <w:jc w:val="center"/>
               <w:rPr>
-                <w:rFonts w:ascii="Heiti SC Light" w:eastAsia="Heiti SC Light" w:hint="eastAsia"/>
+                <w:rFonts w:ascii="Heiti SC Light" w:eastAsia="Heiti SC Light"/>
                 <w:sz w:val="16"/>
                 <w:szCs w:val="16"/>
               </w:rPr>
@@ -4166,7 +4166,7 @@
             <w:pPr>
               <w:jc w:val="center"/>
               <w:rPr>
-                <w:rFonts w:ascii="Heiti SC Light" w:eastAsia="Heiti SC Light" w:hint="eastAsia"/>
+                <w:rFonts w:ascii="Heiti SC Light" w:eastAsia="Heiti SC Light"/>
                 <w:sz w:val="16"/>
                 <w:szCs w:val="16"/>
               </w:rPr>
@@ -4190,7 +4190,7 @@
             <w:pPr>
               <w:jc w:val="center"/>
               <w:rPr>
-                <w:rFonts w:ascii="Heiti SC Light" w:eastAsia="Heiti SC Light" w:hint="eastAsia"/>
+                <w:rFonts w:ascii="Heiti SC Light" w:eastAsia="Heiti SC Light"/>
                 <w:sz w:val="16"/>
                 <w:szCs w:val="16"/>
               </w:rPr>
@@ -4214,7 +4214,7 @@
             <w:pPr>
               <w:jc w:val="center"/>
               <w:rPr>
-                <w:rFonts w:ascii="Heiti SC Light" w:eastAsia="Heiti SC Light" w:hint="eastAsia"/>
+                <w:rFonts w:ascii="Heiti SC Light" w:eastAsia="Heiti SC Light"/>
                 <w:sz w:val="16"/>
                 <w:szCs w:val="16"/>
               </w:rPr>
@@ -4449,7 +4449,7 @@
             <w:pPr>
               <w:jc w:val="center"/>
               <w:rPr>
-                <w:rFonts w:ascii="Heiti SC Light" w:eastAsia="Heiti SC Light" w:hint="eastAsia"/>
+                <w:rFonts w:ascii="Heiti SC Light" w:eastAsia="Heiti SC Light"/>
                 <w:sz w:val="16"/>
                 <w:szCs w:val="16"/>
               </w:rPr>
@@ -4604,7 +4604,7 @@
             <w:pPr>
               <w:jc w:val="center"/>
               <w:rPr>
-                <w:rFonts w:ascii="Heiti SC Light" w:eastAsia="Heiti SC Light" w:hint="eastAsia"/>
+                <w:rFonts w:ascii="Heiti SC Light" w:eastAsia="Heiti SC Light"/>
                 <w:sz w:val="16"/>
                 <w:szCs w:val="16"/>
               </w:rPr>
@@ -4802,7 +4802,7 @@
             <w:pPr>
               <w:jc w:val="center"/>
               <w:rPr>
-                <w:rFonts w:ascii="Heiti SC Light" w:eastAsia="Heiti SC Light" w:hint="eastAsia"/>
+                <w:rFonts w:ascii="Heiti SC Light" w:eastAsia="Heiti SC Light"/>
                 <w:sz w:val="16"/>
                 <w:szCs w:val="16"/>
               </w:rPr>
@@ -5005,7 +5005,7 @@
             <w:pPr>
               <w:jc w:val="center"/>
               <w:rPr>
-                <w:rFonts w:ascii="Heiti SC Light" w:eastAsia="Heiti SC Light" w:hint="eastAsia"/>
+                <w:rFonts w:ascii="Heiti SC Light" w:eastAsia="Heiti SC Light"/>
                 <w:sz w:val="16"/>
                 <w:szCs w:val="16"/>
               </w:rPr>
@@ -5030,7 +5030,7 @@
             <w:pPr>
               <w:jc w:val="center"/>
               <w:rPr>
-                <w:rFonts w:ascii="Heiti SC Light" w:eastAsia="Heiti SC Light" w:hint="eastAsia"/>
+                <w:rFonts w:ascii="Heiti SC Light" w:eastAsia="Heiti SC Light"/>
                 <w:sz w:val="16"/>
                 <w:szCs w:val="16"/>
               </w:rPr>
@@ -5078,7 +5078,7 @@
             <w:pPr>
               <w:jc w:val="center"/>
               <w:rPr>
-                <w:rFonts w:ascii="Heiti SC Light" w:eastAsia="Heiti SC Light" w:hint="eastAsia"/>
+                <w:rFonts w:ascii="Heiti SC Light" w:eastAsia="Heiti SC Light"/>
                 <w:sz w:val="16"/>
                 <w:szCs w:val="16"/>
               </w:rPr>
@@ -6986,7 +6986,7 @@
             <w:pPr>
               <w:jc w:val="center"/>
               <w:rPr>
-                <w:rFonts w:ascii="Heiti SC Light" w:eastAsia="Heiti SC Light" w:hint="eastAsia"/>
+                <w:rFonts w:ascii="Heiti SC Light" w:eastAsia="Heiti SC Light"/>
                 <w:sz w:val="16"/>
                 <w:szCs w:val="16"/>
               </w:rPr>
@@ -7352,7 +7352,7 @@
             <w:pPr>
               <w:jc w:val="center"/>
               <w:rPr>
-                <w:rFonts w:ascii="Heiti SC Light" w:eastAsia="Heiti SC Light" w:hint="eastAsia"/>
+                <w:rFonts w:ascii="Heiti SC Light" w:eastAsia="Heiti SC Light"/>
                 <w:sz w:val="16"/>
                 <w:szCs w:val="16"/>
               </w:rPr>
@@ -7826,7 +7826,18 @@
                 <w:sz w:val="16"/>
                 <w:szCs w:val="16"/>
               </w:rPr>
-              <w:t>ipadMarkParam</w:t>
+              <w:t>ipadMarkPa</w:t>
+            </w:r>
+            <w:bookmarkStart w:id="0" w:name="_GoBack"/>
+            <w:bookmarkEnd w:id="0"/>
+            <w:r>
+              <w:rPr>
+                <w:rFonts w:ascii="Heiti SC Light" w:eastAsia="Heiti SC Light" w:hint="eastAsia"/>
+                <w:color w:val="FF0000"/>
+                <w:sz w:val="16"/>
+                <w:szCs w:val="16"/>
+              </w:rPr>
+              <w:t>ram</w:t>
             </w:r>
           </w:p>
         </w:tc>
@@ -8047,7 +8058,7 @@
       </w:tr>
       <w:tr>
         <w:trPr>
-          <w:trHeight w:val="557"/>
+          <w:trHeight w:val="181"/>
         </w:trPr>
         <w:tc>
           <w:tcPr>
@@ -8200,6 +8211,234 @@
                 <w:rFonts w:ascii="Heiti SC Light" w:eastAsia="Heiti SC Light"/>
                 <w:sz w:val="16"/>
                 <w:szCs w:val="16"/>
+              </w:rPr>
+            </w:pPr>
+          </w:p>
+        </w:tc>
+        <w:tc>
+          <w:tcPr>
+            <w:tcW w:w="1397" w:type="dxa"/>
+          </w:tcPr>
+          <w:p>
+            <w:pPr>
+              <w:jc w:val="center"/>
+              <w:rPr>
+                <w:rFonts w:ascii="Heiti SC Light" w:eastAsia="Heiti SC Light"/>
+                <w:sz w:val="16"/>
+                <w:szCs w:val="16"/>
+              </w:rPr>
+            </w:pPr>
+          </w:p>
+        </w:tc>
+      </w:tr>
+      <w:tr>
+        <w:trPr>
+          <w:trHeight w:val="243"/>
+        </w:trPr>
+        <w:tc>
+          <w:tcPr>
+            <w:tcW w:w="1416" w:type="dxa"/>
+          </w:tcPr>
+          <w:p>
+            <w:pPr>
+              <w:jc w:val="center"/>
+              <w:rPr>
+                <w:rFonts w:ascii="Heiti SC Light" w:eastAsia="Heiti SC Light" w:hint="eastAsia"/>
+                <w:sz w:val="16"/>
+                <w:szCs w:val="16"/>
+              </w:rPr>
+            </w:pPr>
+            <w:r>
+              <w:rPr>
+                <w:rFonts w:ascii="Heiti SC Light" w:eastAsia="Heiti SC Light" w:hint="eastAsia"/>
+                <w:sz w:val="16"/>
+                <w:szCs w:val="16"/>
+              </w:rPr>
+              <w:t>MeiPai</w:t>
+            </w:r>
+          </w:p>
+        </w:tc>
+        <w:tc>
+          <w:tcPr>
+            <w:tcW w:w="10046" w:type="dxa"/>
+            <w:gridSpan w:val="9"/>
+          </w:tcPr>
+          <w:p>
+            <w:pPr>
+              <w:jc w:val="center"/>
+              <w:rPr>
+                <w:rFonts w:ascii="Heiti SC Light" w:eastAsia="Heiti SC Light"/>
+                <w:sz w:val="14"/>
+                <w:szCs w:val="14"/>
+              </w:rPr>
+            </w:pPr>
+            <w:r>
+              <w:rPr>
+                <w:rFonts w:ascii="Heiti SC Light" w:eastAsia="Heiti SC Light" w:hint="eastAsia"/>
+                <w:sz w:val="14"/>
+                <w:szCs w:val="14"/>
+              </w:rPr>
+              <w:t>videoPath(必须是相册地址路径)</w:t>
+            </w:r>
+          </w:p>
+        </w:tc>
+      </w:tr>
+      <w:tr>
+        <w:trPr>
+          <w:trHeight w:val="108"/>
+        </w:trPr>
+        <w:tc>
+          <w:tcPr>
+            <w:tcW w:w="1416" w:type="dxa"/>
+          </w:tcPr>
+          <w:p>
+            <w:pPr>
+              <w:jc w:val="center"/>
+              <w:rPr>
+                <w:rFonts w:ascii="Heiti SC Light" w:eastAsia="Heiti SC Light" w:hint="eastAsia"/>
+                <w:sz w:val="16"/>
+                <w:szCs w:val="16"/>
+              </w:rPr>
+            </w:pPr>
+            <w:r>
+              <w:rPr>
+                <w:rFonts w:ascii="Heiti SC Light" w:eastAsia="Heiti SC Light" w:hint="eastAsia"/>
+                <w:sz w:val="16"/>
+                <w:szCs w:val="16"/>
+              </w:rPr>
+              <w:t>Youtube</w:t>
+            </w:r>
+          </w:p>
+        </w:tc>
+        <w:tc>
+          <w:tcPr>
+            <w:tcW w:w="993" w:type="dxa"/>
+            <w:gridSpan w:val="2"/>
+          </w:tcPr>
+          <w:p>
+            <w:pPr>
+              <w:jc w:val="center"/>
+              <w:rPr>
+                <w:rFonts w:ascii="Heiti SC Light" w:eastAsia="Heiti SC Light" w:hint="eastAsia"/>
+                <w:sz w:val="14"/>
+                <w:szCs w:val="14"/>
+              </w:rPr>
+            </w:pPr>
+            <w:r>
+              <w:rPr>
+                <w:rFonts w:ascii="Heiti SC Light" w:eastAsia="Heiti SC Light" w:hint="eastAsia"/>
+                <w:sz w:val="14"/>
+                <w:szCs w:val="14"/>
+              </w:rPr>
+              <w:t>title</w:t>
+            </w:r>
+          </w:p>
+        </w:tc>
+        <w:tc>
+          <w:tcPr>
+            <w:tcW w:w="994" w:type="dxa"/>
+            <w:gridSpan w:val="2"/>
+          </w:tcPr>
+          <w:p>
+            <w:pPr>
+              <w:jc w:val="center"/>
+              <w:rPr>
+                <w:rFonts w:ascii="Heiti SC Light" w:eastAsia="Heiti SC Light" w:hint="eastAsia"/>
+                <w:sz w:val="14"/>
+                <w:szCs w:val="14"/>
+              </w:rPr>
+            </w:pPr>
+            <w:r>
+              <w:rPr>
+                <w:rFonts w:ascii="Heiti SC Light" w:eastAsia="Heiti SC Light" w:hint="eastAsia"/>
+                <w:sz w:val="14"/>
+                <w:szCs w:val="14"/>
+              </w:rPr>
+              <w:t>desc</w:t>
+            </w:r>
+          </w:p>
+        </w:tc>
+        <w:tc>
+          <w:tcPr>
+            <w:tcW w:w="1267" w:type="dxa"/>
+          </w:tcPr>
+          <w:p>
+            <w:pPr>
+              <w:jc w:val="center"/>
+              <w:rPr>
+                <w:rFonts w:ascii="Heiti SC Light" w:eastAsia="Heiti SC Light" w:hint="eastAsia"/>
+                <w:sz w:val="14"/>
+                <w:szCs w:val="14"/>
+              </w:rPr>
+            </w:pPr>
+            <w:r>
+              <w:rPr>
+                <w:rFonts w:ascii="Heiti SC Light" w:eastAsia="Heiti SC Light" w:hint="eastAsia"/>
+                <w:sz w:val="14"/>
+                <w:szCs w:val="14"/>
+              </w:rPr>
+              <w:t>tags</w:t>
+            </w:r>
+          </w:p>
+        </w:tc>
+        <w:tc>
+          <w:tcPr>
+            <w:tcW w:w="1852" w:type="dxa"/>
+          </w:tcPr>
+          <w:p>
+            <w:pPr>
+              <w:jc w:val="center"/>
+              <w:rPr>
+                <w:rFonts w:ascii="Heiti SC Light" w:eastAsia="Heiti SC Light" w:hint="eastAsia"/>
+                <w:sz w:val="14"/>
+                <w:szCs w:val="14"/>
+              </w:rPr>
+            </w:pPr>
+            <w:r>
+              <w:rPr>
+                <w:rFonts w:ascii="Heiti SC Light" w:eastAsia="Heiti SC Light" w:hint="eastAsia"/>
+                <w:sz w:val="14"/>
+                <w:szCs w:val="14"/>
+              </w:rPr>
+              <w:t>videoPath</w:t>
+            </w:r>
+          </w:p>
+        </w:tc>
+        <w:tc>
+          <w:tcPr>
+            <w:tcW w:w="2110" w:type="dxa"/>
+          </w:tcPr>
+          <w:p>
+            <w:pPr>
+              <w:jc w:val="center"/>
+              <w:rPr>
+                <w:rFonts w:ascii="Heiti SC Light" w:eastAsia="Heiti SC Light" w:hint="eastAsia"/>
+                <w:sz w:val="14"/>
+                <w:szCs w:val="14"/>
+              </w:rPr>
+            </w:pPr>
+            <w:r>
+              <w:rPr>
+                <w:rFonts w:ascii="Menlo Regular" w:hAnsi="Menlo Regular" w:cs="Menlo Regular"/>
+                <w:kern w:val="0"/>
+                <w:sz w:val="14"/>
+                <w:szCs w:val="14"/>
+              </w:rPr>
+              <w:t>privateStatus</w:t>
+            </w:r>
+          </w:p>
+        </w:tc>
+        <w:tc>
+          <w:tcPr>
+            <w:tcW w:w="1433" w:type="dxa"/>
+          </w:tcPr>
+          <w:p>
+            <w:pPr>
+              <w:jc w:val="center"/>
+              <w:rPr>
+                <w:rFonts w:ascii="Heiti SC Light" w:eastAsia="Heiti SC Light"/>
+                <w:sz w:val="14"/>
+                <w:szCs w:val="14"/>
               </w:rPr>
             </w:pPr>
           </w:p>
@@ -8235,7 +8474,7 @@
       <w:pPr>
         <w:jc w:val="left"/>
         <w:rPr>
-          <w:rFonts w:ascii="Heiti SC Light" w:eastAsia="Heiti SC Light" w:hint="eastAsia"/>
+          <w:rFonts w:ascii="Heiti SC Light" w:eastAsia="Heiti SC Light"/>
           <w:sz w:val="28"/>
           <w:szCs w:val="28"/>
         </w:rPr>
@@ -8397,7 +8636,7 @@
       <w:pPr>
         <w:jc w:val="left"/>
         <w:rPr>
-          <w:rFonts w:ascii="Heiti SC Light" w:eastAsia="Heiti SC Light" w:hint="eastAsia"/>
+          <w:rFonts w:ascii="Heiti SC Light" w:eastAsia="Heiti SC Light"/>
           <w:sz w:val="28"/>
           <w:szCs w:val="28"/>
         </w:rPr>
@@ -8410,8 +8649,6 @@
         </w:rPr>
         <w:t>本文档适用于定制不同平台的分享内容所使用。</w:t>
       </w:r>
-      <w:bookmarkStart w:id="0" w:name="_GoBack"/>
-      <w:bookmarkEnd w:id="0"/>
     </w:p>
     <w:p/>
     <w:sectPr>

</xml_diff>